<commit_message>
Added project initiation document
Added high level project initiation document
</commit_message>
<xml_diff>
--- a/RequirmentAnalysis.docx
+++ b/RequirmentAnalysis.docx
@@ -396,7 +396,7 @@
           <w:szCs w:val="22"/>
           <w:lang w:val="en-GB"/>
         </w:rPr>
-        <w:t>)</w:t>
+        <w:t xml:space="preserve"> site-site VPN)</w:t>
       </w:r>
     </w:p>
     <w:p>
@@ -434,6 +434,39 @@
     </w:p>
     <w:p>
       <w:pPr>
+        <w:numPr>
+          <w:ilvl w:val="0"/>
+          <w:numId w:val="1"/>
+        </w:numPr>
+        <w:tabs>
+          <w:tab w:val="left" w:pos="20"/>
+          <w:tab w:val="left" w:pos="360"/>
+        </w:tabs>
+        <w:autoSpaceDE w:val="0"/>
+        <w:autoSpaceDN w:val="0"/>
+        <w:adjustRightInd w:val="0"/>
+        <w:ind w:left="360"/>
+        <w:rPr>
+          <w:rFonts w:ascii="Helvetica Neue" w:hAnsi="Helvetica Neue" w:cs="Helvetica Neue"/>
+          <w:color w:val="000000"/>
+          <w:sz w:val="22"/>
+          <w:szCs w:val="22"/>
+          <w:lang w:val="en-GB"/>
+        </w:rPr>
+      </w:pPr>
+      <w:r>
+        <w:rPr>
+          <w:rFonts w:ascii="Helvetica Neue" w:hAnsi="Helvetica Neue" w:cs="Helvetica Neue"/>
+          <w:color w:val="000000"/>
+          <w:sz w:val="22"/>
+          <w:szCs w:val="22"/>
+          <w:lang w:val="en-GB"/>
+        </w:rPr>
+        <w:t xml:space="preserve">Visualisation for the users </w:t>
+      </w:r>
+    </w:p>
+    <w:p>
+      <w:pPr>
         <w:autoSpaceDE w:val="0"/>
         <w:autoSpaceDN w:val="0"/>
         <w:adjustRightInd w:val="0"/>
@@ -773,15 +806,244 @@
       </w:pPr>
     </w:p>
     <w:p>
-      <w:r>
-        <w:rPr>
-          <w:rFonts w:ascii="Helvetica Neue" w:hAnsi="Helvetica Neue" w:cs="Helvetica Neue"/>
-          <w:color w:val="000000"/>
-          <w:sz w:val="22"/>
-          <w:szCs w:val="22"/>
-          <w:lang w:val="en-GB"/>
-        </w:rPr>
-        <w:t>1. Browser based application accessible through system and mobile browser</w:t>
+      <w:pPr>
+        <w:numPr>
+          <w:ilvl w:val="0"/>
+          <w:numId w:val="4"/>
+        </w:numPr>
+        <w:tabs>
+          <w:tab w:val="left" w:pos="20"/>
+          <w:tab w:val="left" w:pos="360"/>
+        </w:tabs>
+        <w:autoSpaceDE w:val="0"/>
+        <w:autoSpaceDN w:val="0"/>
+        <w:adjustRightInd w:val="0"/>
+        <w:ind w:left="360"/>
+        <w:rPr>
+          <w:rFonts w:ascii="Helvetica Neue" w:hAnsi="Helvetica Neue" w:cs="Helvetica Neue"/>
+          <w:color w:val="000000"/>
+          <w:sz w:val="22"/>
+          <w:szCs w:val="22"/>
+          <w:lang w:val="en-GB"/>
+        </w:rPr>
+      </w:pPr>
+      <w:r>
+        <w:rPr>
+          <w:rFonts w:ascii="Helvetica Neue" w:hAnsi="Helvetica Neue" w:cs="Helvetica Neue"/>
+          <w:color w:val="000000"/>
+          <w:sz w:val="22"/>
+          <w:szCs w:val="22"/>
+          <w:lang w:val="en-GB"/>
+        </w:rPr>
+        <w:t>Browser based application accessible through system and mobile browser</w:t>
+      </w:r>
+    </w:p>
+    <w:p>
+      <w:pPr>
+        <w:numPr>
+          <w:ilvl w:val="0"/>
+          <w:numId w:val="4"/>
+        </w:numPr>
+        <w:tabs>
+          <w:tab w:val="left" w:pos="20"/>
+          <w:tab w:val="left" w:pos="360"/>
+        </w:tabs>
+        <w:autoSpaceDE w:val="0"/>
+        <w:autoSpaceDN w:val="0"/>
+        <w:adjustRightInd w:val="0"/>
+        <w:ind w:left="360"/>
+        <w:rPr>
+          <w:rFonts w:ascii="Helvetica Neue" w:hAnsi="Helvetica Neue" w:cs="Helvetica Neue"/>
+          <w:color w:val="000000"/>
+          <w:sz w:val="22"/>
+          <w:szCs w:val="22"/>
+          <w:lang w:val="en-GB"/>
+        </w:rPr>
+      </w:pPr>
+      <w:r>
+        <w:rPr>
+          <w:rFonts w:ascii="Helvetica Neue" w:hAnsi="Helvetica Neue" w:cs="Helvetica Neue"/>
+          <w:color w:val="000000"/>
+          <w:sz w:val="22"/>
+          <w:szCs w:val="22"/>
+          <w:lang w:val="en-GB"/>
+        </w:rPr>
+        <w:t xml:space="preserve">Data volume to be considered during migration </w:t>
+      </w:r>
+    </w:p>
+    <w:p>
+      <w:pPr>
+        <w:numPr>
+          <w:ilvl w:val="0"/>
+          <w:numId w:val="4"/>
+        </w:numPr>
+        <w:tabs>
+          <w:tab w:val="left" w:pos="20"/>
+          <w:tab w:val="left" w:pos="360"/>
+        </w:tabs>
+        <w:autoSpaceDE w:val="0"/>
+        <w:autoSpaceDN w:val="0"/>
+        <w:adjustRightInd w:val="0"/>
+        <w:ind w:left="360"/>
+        <w:rPr>
+          <w:rFonts w:ascii="Helvetica Neue" w:hAnsi="Helvetica Neue" w:cs="Helvetica Neue"/>
+          <w:color w:val="000000"/>
+          <w:sz w:val="22"/>
+          <w:szCs w:val="22"/>
+          <w:lang w:val="en-GB"/>
+        </w:rPr>
+      </w:pPr>
+      <w:r>
+        <w:rPr>
+          <w:rFonts w:ascii="Helvetica Neue" w:hAnsi="Helvetica Neue" w:cs="Helvetica Neue"/>
+          <w:color w:val="000000"/>
+          <w:sz w:val="22"/>
+          <w:szCs w:val="22"/>
+          <w:lang w:val="en-GB"/>
+        </w:rPr>
+        <w:t>% Growth of user base</w:t>
+      </w:r>
+    </w:p>
+    <w:p>
+      <w:pPr>
+        <w:numPr>
+          <w:ilvl w:val="0"/>
+          <w:numId w:val="4"/>
+        </w:numPr>
+        <w:tabs>
+          <w:tab w:val="left" w:pos="20"/>
+          <w:tab w:val="left" w:pos="360"/>
+        </w:tabs>
+        <w:autoSpaceDE w:val="0"/>
+        <w:autoSpaceDN w:val="0"/>
+        <w:adjustRightInd w:val="0"/>
+        <w:ind w:left="360"/>
+        <w:rPr>
+          <w:rFonts w:ascii="Helvetica Neue" w:hAnsi="Helvetica Neue" w:cs="Helvetica Neue"/>
+          <w:color w:val="000000"/>
+          <w:sz w:val="22"/>
+          <w:szCs w:val="22"/>
+          <w:lang w:val="en-GB"/>
+        </w:rPr>
+      </w:pPr>
+      <w:r>
+        <w:rPr>
+          <w:rFonts w:ascii="Helvetica Neue" w:hAnsi="Helvetica Neue" w:cs="Helvetica Neue"/>
+          <w:color w:val="000000"/>
+          <w:sz w:val="22"/>
+          <w:szCs w:val="22"/>
+          <w:lang w:val="en-GB"/>
+        </w:rPr>
+        <w:t>Setting up VPN, Router in the on-premises environment</w:t>
+      </w:r>
+    </w:p>
+    <w:p>
+      <w:pPr>
+        <w:autoSpaceDE w:val="0"/>
+        <w:autoSpaceDN w:val="0"/>
+        <w:adjustRightInd w:val="0"/>
+        <w:rPr>
+          <w:rFonts w:ascii="Helvetica Neue" w:hAnsi="Helvetica Neue" w:cs="Helvetica Neue"/>
+          <w:color w:val="000000"/>
+          <w:sz w:val="22"/>
+          <w:szCs w:val="22"/>
+          <w:lang w:val="en-GB"/>
+        </w:rPr>
+      </w:pPr>
+    </w:p>
+    <w:p>
+      <w:pPr>
+        <w:autoSpaceDE w:val="0"/>
+        <w:autoSpaceDN w:val="0"/>
+        <w:adjustRightInd w:val="0"/>
+        <w:rPr>
+          <w:rFonts w:ascii="Helvetica Neue" w:hAnsi="Helvetica Neue" w:cs="Helvetica Neue"/>
+          <w:color w:val="000000"/>
+          <w:sz w:val="22"/>
+          <w:szCs w:val="22"/>
+          <w:lang w:val="en-GB"/>
+        </w:rPr>
+      </w:pPr>
+    </w:p>
+    <w:p>
+      <w:pPr>
+        <w:autoSpaceDE w:val="0"/>
+        <w:autoSpaceDN w:val="0"/>
+        <w:adjustRightInd w:val="0"/>
+        <w:rPr>
+          <w:rFonts w:ascii="Helvetica Neue" w:hAnsi="Helvetica Neue" w:cs="Helvetica Neue"/>
+          <w:color w:val="000000"/>
+          <w:sz w:val="22"/>
+          <w:szCs w:val="22"/>
+          <w:lang w:val="en-GB"/>
+        </w:rPr>
+      </w:pPr>
+      <w:r>
+        <w:rPr>
+          <w:rFonts w:ascii="Helvetica Neue" w:hAnsi="Helvetica Neue" w:cs="Helvetica Neue"/>
+          <w:color w:val="000000"/>
+          <w:sz w:val="22"/>
+          <w:szCs w:val="22"/>
+          <w:lang w:val="en-GB"/>
+        </w:rPr>
+        <w:t xml:space="preserve">Next Action </w:t>
+      </w:r>
+      <w:proofErr w:type="gramStart"/>
+      <w:r>
+        <w:rPr>
+          <w:rFonts w:ascii="Helvetica Neue" w:hAnsi="Helvetica Neue" w:cs="Helvetica Neue"/>
+          <w:color w:val="000000"/>
+          <w:sz w:val="22"/>
+          <w:szCs w:val="22"/>
+          <w:lang w:val="en-GB"/>
+        </w:rPr>
+        <w:t>Items :</w:t>
+      </w:r>
+      <w:proofErr w:type="gramEnd"/>
+    </w:p>
+    <w:p>
+      <w:pPr>
+        <w:numPr>
+          <w:ilvl w:val="0"/>
+          <w:numId w:val="5"/>
+        </w:numPr>
+        <w:tabs>
+          <w:tab w:val="left" w:pos="20"/>
+          <w:tab w:val="left" w:pos="360"/>
+        </w:tabs>
+        <w:autoSpaceDE w:val="0"/>
+        <w:autoSpaceDN w:val="0"/>
+        <w:adjustRightInd w:val="0"/>
+        <w:ind w:left="360"/>
+        <w:rPr>
+          <w:rFonts w:ascii="Helvetica Neue" w:hAnsi="Helvetica Neue" w:cs="Helvetica Neue"/>
+          <w:color w:val="000000"/>
+          <w:sz w:val="22"/>
+          <w:szCs w:val="22"/>
+          <w:lang w:val="en-GB"/>
+        </w:rPr>
+      </w:pPr>
+      <w:r>
+        <w:rPr>
+          <w:rFonts w:ascii="Helvetica Neue" w:hAnsi="Helvetica Neue" w:cs="Helvetica Neue"/>
+          <w:color w:val="000000"/>
+          <w:sz w:val="22"/>
+          <w:szCs w:val="22"/>
+          <w:lang w:val="en-GB"/>
+        </w:rPr>
+        <w:t xml:space="preserve">Migration Assessment Document </w:t>
+      </w:r>
+    </w:p>
+    <w:p>
+      <w:r>
+        <w:rPr>
+          <w:rFonts w:ascii="Helvetica Neue" w:hAnsi="Helvetica Neue" w:cs="Helvetica Neue"/>
+          <w:color w:val="000000"/>
+          <w:sz w:val="22"/>
+          <w:szCs w:val="22"/>
+          <w:lang w:val="en-GB"/>
+        </w:rPr>
+        <w:t>Updating the initial project plan</w:t>
       </w:r>
     </w:p>
     <w:sectPr>
@@ -958,6 +1220,114 @@
       <w:lvlJc w:val="left"/>
     </w:lvl>
   </w:abstractNum>
+  <w:abstractNum w:abstractNumId="3" w15:restartNumberingAfterBreak="0">
+    <w:nsid w:val="00000004"/>
+    <w:multiLevelType w:val="hybridMultilevel"/>
+    <w:tmpl w:val="00000004"/>
+    <w:lvl w:ilvl="0" w:tplc="0000012D">
+      <w:start w:val="1"/>
+      <w:numFmt w:val="decimal"/>
+      <w:lvlText w:val="%1."/>
+      <w:lvlJc w:val="left"/>
+      <w:pPr>
+        <w:ind w:left="720" w:hanging="360"/>
+      </w:pPr>
+    </w:lvl>
+    <w:lvl w:ilvl="1" w:tplc="FFFFFFFF">
+      <w:numFmt w:val="decimal"/>
+      <w:lvlText w:val=""/>
+      <w:lvlJc w:val="left"/>
+    </w:lvl>
+    <w:lvl w:ilvl="2" w:tplc="FFFFFFFF">
+      <w:numFmt w:val="decimal"/>
+      <w:lvlText w:val=""/>
+      <w:lvlJc w:val="left"/>
+    </w:lvl>
+    <w:lvl w:ilvl="3" w:tplc="FFFFFFFF">
+      <w:numFmt w:val="decimal"/>
+      <w:lvlText w:val=""/>
+      <w:lvlJc w:val="left"/>
+    </w:lvl>
+    <w:lvl w:ilvl="4" w:tplc="FFFFFFFF">
+      <w:numFmt w:val="decimal"/>
+      <w:lvlText w:val=""/>
+      <w:lvlJc w:val="left"/>
+    </w:lvl>
+    <w:lvl w:ilvl="5" w:tplc="FFFFFFFF">
+      <w:numFmt w:val="decimal"/>
+      <w:lvlText w:val=""/>
+      <w:lvlJc w:val="left"/>
+    </w:lvl>
+    <w:lvl w:ilvl="6" w:tplc="FFFFFFFF">
+      <w:numFmt w:val="decimal"/>
+      <w:lvlText w:val=""/>
+      <w:lvlJc w:val="left"/>
+    </w:lvl>
+    <w:lvl w:ilvl="7" w:tplc="FFFFFFFF">
+      <w:numFmt w:val="decimal"/>
+      <w:lvlText w:val=""/>
+      <w:lvlJc w:val="left"/>
+    </w:lvl>
+    <w:lvl w:ilvl="8" w:tplc="FFFFFFFF">
+      <w:numFmt w:val="decimal"/>
+      <w:lvlText w:val=""/>
+      <w:lvlJc w:val="left"/>
+    </w:lvl>
+  </w:abstractNum>
+  <w:abstractNum w:abstractNumId="4" w15:restartNumberingAfterBreak="0">
+    <w:nsid w:val="00000005"/>
+    <w:multiLevelType w:val="hybridMultilevel"/>
+    <w:tmpl w:val="00000005"/>
+    <w:lvl w:ilvl="0" w:tplc="00000191">
+      <w:start w:val="1"/>
+      <w:numFmt w:val="decimal"/>
+      <w:lvlText w:val="%1."/>
+      <w:lvlJc w:val="left"/>
+      <w:pPr>
+        <w:ind w:left="720" w:hanging="360"/>
+      </w:pPr>
+    </w:lvl>
+    <w:lvl w:ilvl="1" w:tplc="FFFFFFFF">
+      <w:numFmt w:val="decimal"/>
+      <w:lvlText w:val=""/>
+      <w:lvlJc w:val="left"/>
+    </w:lvl>
+    <w:lvl w:ilvl="2" w:tplc="FFFFFFFF">
+      <w:numFmt w:val="decimal"/>
+      <w:lvlText w:val=""/>
+      <w:lvlJc w:val="left"/>
+    </w:lvl>
+    <w:lvl w:ilvl="3" w:tplc="FFFFFFFF">
+      <w:numFmt w:val="decimal"/>
+      <w:lvlText w:val=""/>
+      <w:lvlJc w:val="left"/>
+    </w:lvl>
+    <w:lvl w:ilvl="4" w:tplc="FFFFFFFF">
+      <w:numFmt w:val="decimal"/>
+      <w:lvlText w:val=""/>
+      <w:lvlJc w:val="left"/>
+    </w:lvl>
+    <w:lvl w:ilvl="5" w:tplc="FFFFFFFF">
+      <w:numFmt w:val="decimal"/>
+      <w:lvlText w:val=""/>
+      <w:lvlJc w:val="left"/>
+    </w:lvl>
+    <w:lvl w:ilvl="6" w:tplc="FFFFFFFF">
+      <w:numFmt w:val="decimal"/>
+      <w:lvlText w:val=""/>
+      <w:lvlJc w:val="left"/>
+    </w:lvl>
+    <w:lvl w:ilvl="7" w:tplc="FFFFFFFF">
+      <w:numFmt w:val="decimal"/>
+      <w:lvlText w:val=""/>
+      <w:lvlJc w:val="left"/>
+    </w:lvl>
+    <w:lvl w:ilvl="8" w:tplc="FFFFFFFF">
+      <w:numFmt w:val="decimal"/>
+      <w:lvlText w:val=""/>
+      <w:lvlJc w:val="left"/>
+    </w:lvl>
+  </w:abstractNum>
   <w:num w:numId="1">
     <w:abstractNumId w:val="0"/>
   </w:num>
@@ -966,6 +1336,12 @@
   </w:num>
   <w:num w:numId="3">
     <w:abstractNumId w:val="2"/>
+  </w:num>
+  <w:num w:numId="4">
+    <w:abstractNumId w:val="3"/>
+  </w:num>
+  <w:num w:numId="5">
+    <w:abstractNumId w:val="4"/>
   </w:num>
 </w:numbering>
 </file>

</xml_diff>